<commit_message>
update docx (three sections left)
</commit_message>
<xml_diff>
--- a/paper.docx
+++ b/paper.docx
@@ -777,14 +777,12 @@
         </w:rPr>
         <w:t>‘</w:t>
       </w:r>
-      <w:proofErr w:type="spellStart"/>
       <w:r>
         <w:rPr>
           <w:color w:val="000000"/>
         </w:rPr>
         <w:t>created_at</w:t>
       </w:r>
-      <w:proofErr w:type="spellEnd"/>
       <w:r>
         <w:rPr>
           <w:color w:val="000000"/>
@@ -803,14 +801,12 @@
         </w:rPr>
         <w:t>‘</w:t>
       </w:r>
-      <w:proofErr w:type="spellStart"/>
       <w:r>
         <w:rPr>
           <w:color w:val="000000"/>
         </w:rPr>
         <w:t>retweet_count</w:t>
       </w:r>
-      <w:proofErr w:type="spellEnd"/>
       <w:r>
         <w:rPr>
           <w:color w:val="000000"/>
@@ -829,14 +825,12 @@
         </w:rPr>
         <w:t>‘</w:t>
       </w:r>
-      <w:proofErr w:type="spellStart"/>
       <w:r>
         <w:rPr>
           <w:color w:val="000000"/>
         </w:rPr>
         <w:t>like_count</w:t>
       </w:r>
-      <w:proofErr w:type="spellEnd"/>
       <w:r>
         <w:rPr>
           <w:color w:val="000000"/>
@@ -855,14 +849,12 @@
         </w:rPr>
         <w:t>‘</w:t>
       </w:r>
-      <w:proofErr w:type="spellStart"/>
       <w:r>
         <w:rPr>
           <w:color w:val="000000"/>
         </w:rPr>
         <w:t>author_name</w:t>
       </w:r>
-      <w:proofErr w:type="spellEnd"/>
       <w:r>
         <w:rPr>
           <w:color w:val="000000"/>
@@ -881,14 +873,12 @@
         </w:rPr>
         <w:t>‘</w:t>
       </w:r>
-      <w:proofErr w:type="spellStart"/>
       <w:r>
         <w:rPr>
           <w:color w:val="000000"/>
         </w:rPr>
         <w:t>author_username</w:t>
       </w:r>
-      <w:proofErr w:type="spellEnd"/>
       <w:r>
         <w:rPr>
           <w:color w:val="000000"/>
@@ -1101,21 +1091,7 @@
         <w:rPr>
           <w:color w:val="000000"/>
         </w:rPr>
-        <w:t xml:space="preserve">The </w:t>
-      </w:r>
-      <w:proofErr w:type="spellStart"/>
-      <w:r>
-        <w:rPr>
-          <w:color w:val="000000"/>
-        </w:rPr>
-        <w:t>DateTime</w:t>
-      </w:r>
-      <w:proofErr w:type="spellEnd"/>
-      <w:r>
-        <w:rPr>
-          <w:color w:val="000000"/>
-        </w:rPr>
-        <w:t xml:space="preserve"> module transforms the ‘date’ column into ‘hour’ and ‘month.’ Moreover, use feature extracting to count words and sentence length to add more features to the dataset. Here is the list of tweets-specific preprocessing tasks using a regular expression:</w:t>
+        <w:t>The DateTime module transforms the ‘date’ column into ‘hour’ and ‘month.’ Moreover, use feature extracting to count words and sentence length to add more features to the dataset. Here is the list of tweets-specific preprocessing tasks using a regular expression:</w:t>
       </w:r>
     </w:p>
     <w:p>
@@ -1619,35 +1595,7 @@
         <w:rPr>
           <w:color w:val="000000"/>
         </w:rPr>
-        <w:t>Use preprocessed data to train a simple, one-layer NN with backpropagation, random weights, and biases. This model aims to set up a baseline that the model describes later, ideally providing better performance. This network will not use TensorFlow/</w:t>
-      </w:r>
-      <w:proofErr w:type="spellStart"/>
-      <w:r>
-        <w:rPr>
-          <w:color w:val="000000"/>
-        </w:rPr>
-        <w:t>Keras</w:t>
-      </w:r>
-      <w:proofErr w:type="spellEnd"/>
-      <w:r>
-        <w:rPr>
-          <w:color w:val="000000"/>
-        </w:rPr>
-        <w:t xml:space="preserve">, </w:t>
-      </w:r>
-      <w:proofErr w:type="spellStart"/>
-      <w:r>
-        <w:rPr>
-          <w:color w:val="000000"/>
-        </w:rPr>
-        <w:t>Sklearn</w:t>
-      </w:r>
-      <w:proofErr w:type="spellEnd"/>
-      <w:r>
-        <w:rPr>
-          <w:color w:val="000000"/>
-        </w:rPr>
-        <w:t>, or other packages. Here is the network structure:</w:t>
+        <w:t>Use preprocessed data to train a simple, one-layer NN with backpropagation, random weights, and biases. This model aims to set up a baseline that the model describes later, ideally providing better performance. This network will not use TensorFlow/Keras, Sklearn, or other packages. Here is the network structure:</w:t>
       </w:r>
     </w:p>
     <w:p>
@@ -2070,7 +2018,29 @@
         <w:rPr>
           <w:color w:val="000000"/>
         </w:rPr>
-        <w:t xml:space="preserve">For ANN, we define first layer as embedding layer that will learn embeddings for different words. We define input with size of the vocabulary and length of input sequences. We define output with dimension of the dense embedding. It is the size of the vector space in which words will be embedded and it defines the size of the output vectors from this layer for each word. In an embedding, words are represented by dense vectors where a vector represents the projection of the word into a continuous vector space. </w:t>
+        <w:t xml:space="preserve">For ANN, we define first layer as embedding layer that will learn embeddings for different words. We define input with size of the vocabulary and length of input sequences. We define output with dimension of the dense embedding. It is the size of the vector space in which words will be embedded and it defines the size of the output vectors from this layer for each word. </w:t>
+      </w:r>
+    </w:p>
+    <w:p>
+      <w:pPr>
+        <w:pBdr>
+          <w:top w:val="nil"/>
+          <w:left w:val="nil"/>
+          <w:bottom w:val="nil"/>
+          <w:right w:val="nil"/>
+          <w:between w:val="nil"/>
+        </w:pBdr>
+        <w:ind w:firstLine="199"/>
+        <w:jc w:val="both"/>
+        <w:rPr>
+          <w:color w:val="000000"/>
+        </w:rPr>
+      </w:pPr>
+      <w:r>
+        <w:rPr>
+          <w:color w:val="000000"/>
+        </w:rPr>
+        <w:t xml:space="preserve">In an embedding, words are represented by dense vectors where a vector represents the projection of the word into a continuous vector space. </w:t>
       </w:r>
       <w:r>
         <w:rPr>
@@ -2082,7 +2052,13 @@
         <w:rPr>
           <w:color w:val="000000"/>
         </w:rPr>
-        <w:t xml:space="preserve"> The dense layers require inputs as batch size and input size. </w:t>
+        <w:t xml:space="preserve"> The dense layers require inputs as batch size and input size</w:t>
+      </w:r>
+      <w:r>
+        <w:rPr>
+          <w:color w:val="000000"/>
+        </w:rPr>
+        <w:t>.</w:t>
       </w:r>
     </w:p>
     <w:p>
@@ -2104,7 +2080,19 @@
         <w:rPr>
           <w:color w:val="000000"/>
         </w:rPr>
-        <w:t>For Analyses and Technical Results, all projects should use, explore, describe, discuss, and illustrate appropriate neural network models. If using a website, have one or more TABS as appropriate for your models and results, etc. If using a document, have sections and subsections appropriate to your models and results. There is an infinite number of ways to complete this part. The key is to show that you applied NN's to a significant problem, modeled the problem, and then discussed and illustrated the results.</w:t>
+        <w:t>Configure model and train/validation/test model</w:t>
+      </w:r>
+      <w:r>
+        <w:rPr>
+          <w:color w:val="000000"/>
+        </w:rPr>
+        <w:t xml:space="preserve">. </w:t>
+      </w:r>
+      <w:r>
+        <w:rPr>
+          <w:color w:val="000000"/>
+        </w:rPr>
+        <w:t>We implement four models (ANN, RNN, LSTM, CNN), we use three dataset(train, validation, test) to evaluate the model. They are all based on tensorflow and keras. And confusion matrix will be generated by sklearn library.</w:t>
       </w:r>
     </w:p>
     <w:p>
@@ -2122,67 +2110,643 @@
           <w:color w:val="000000"/>
         </w:rPr>
       </w:pPr>
-      <w:r>
-        <w:rPr>
-          <w:color w:val="000000"/>
-        </w:rPr>
-        <w:t>Configure model and train/validation/test model</w:t>
-      </w:r>
-      <w:r>
-        <w:rPr>
-          <w:color w:val="000000"/>
-        </w:rPr>
-        <w:t xml:space="preserve">. </w:t>
-      </w:r>
-      <w:r>
-        <w:rPr>
-          <w:color w:val="000000"/>
-        </w:rPr>
-        <w:t xml:space="preserve">We implement four models (ANN, RNN, LSTM, CNN), we use three dataset(train, validation, test) to evaluate the model. They are all based on </w:t>
-      </w:r>
-      <w:proofErr w:type="spellStart"/>
-      <w:r>
-        <w:rPr>
-          <w:color w:val="000000"/>
-        </w:rPr>
-        <w:t>tensorflow</w:t>
-      </w:r>
-      <w:proofErr w:type="spellEnd"/>
-      <w:r>
-        <w:rPr>
-          <w:color w:val="000000"/>
-        </w:rPr>
-        <w:t xml:space="preserve"> and </w:t>
-      </w:r>
-      <w:proofErr w:type="spellStart"/>
-      <w:r>
-        <w:rPr>
-          <w:color w:val="000000"/>
-        </w:rPr>
-        <w:t>keras</w:t>
-      </w:r>
-      <w:proofErr w:type="spellEnd"/>
-      <w:r>
-        <w:rPr>
-          <w:color w:val="000000"/>
-        </w:rPr>
-        <w:t xml:space="preserve">. And confusion matrix will be generated by </w:t>
-      </w:r>
-      <w:proofErr w:type="spellStart"/>
-      <w:r>
-        <w:rPr>
-          <w:color w:val="000000"/>
-        </w:rPr>
-        <w:t>sklearn</w:t>
-      </w:r>
-      <w:proofErr w:type="spellEnd"/>
-      <w:r>
-        <w:rPr>
-          <w:color w:val="000000"/>
-        </w:rPr>
-        <w:t xml:space="preserve"> library.</w:t>
-      </w:r>
-    </w:p>
+    </w:p>
+    <w:tbl>
+      <w:tblPr>
+        <w:tblStyle w:val="TableGrid"/>
+        <w:tblW w:w="4936" w:type="dxa"/>
+        <w:tblLook w:val="04A0" w:firstRow="1" w:lastRow="0" w:firstColumn="1" w:lastColumn="0" w:noHBand="0" w:noVBand="1"/>
+      </w:tblPr>
+      <w:tblGrid>
+        <w:gridCol w:w="1255"/>
+        <w:gridCol w:w="1264"/>
+        <w:gridCol w:w="766"/>
+        <w:gridCol w:w="750"/>
+        <w:gridCol w:w="901"/>
+      </w:tblGrid>
+      <w:tr>
+        <w:tc>
+          <w:tcPr>
+            <w:tcW w:w="1255" w:type="dxa"/>
+          </w:tcPr>
+          <w:p>
+            <w:pPr>
+              <w:jc w:val="both"/>
+              <w:rPr>
+                <w:color w:val="000000"/>
+              </w:rPr>
+            </w:pPr>
+          </w:p>
+        </w:tc>
+        <w:tc>
+          <w:tcPr>
+            <w:tcW w:w="1264" w:type="dxa"/>
+          </w:tcPr>
+          <w:p>
+            <w:pPr>
+              <w:jc w:val="both"/>
+              <w:rPr>
+                <w:color w:val="000000"/>
+              </w:rPr>
+            </w:pPr>
+            <w:r>
+              <w:rPr>
+                <w:color w:val="000000"/>
+              </w:rPr>
+              <w:t>ANN</w:t>
+            </w:r>
+          </w:p>
+        </w:tc>
+        <w:tc>
+          <w:tcPr>
+            <w:tcW w:w="766" w:type="dxa"/>
+          </w:tcPr>
+          <w:p>
+            <w:pPr>
+              <w:jc w:val="both"/>
+              <w:rPr>
+                <w:color w:val="000000"/>
+              </w:rPr>
+            </w:pPr>
+            <w:r>
+              <w:rPr>
+                <w:color w:val="000000"/>
+              </w:rPr>
+              <w:t>RNN</w:t>
+            </w:r>
+          </w:p>
+        </w:tc>
+        <w:tc>
+          <w:tcPr>
+            <w:tcW w:w="750" w:type="dxa"/>
+          </w:tcPr>
+          <w:p>
+            <w:pPr>
+              <w:jc w:val="both"/>
+              <w:rPr>
+                <w:color w:val="000000"/>
+              </w:rPr>
+            </w:pPr>
+            <w:r>
+              <w:rPr>
+                <w:color w:val="000000"/>
+              </w:rPr>
+              <w:t>LSTM</w:t>
+            </w:r>
+          </w:p>
+        </w:tc>
+        <w:tc>
+          <w:tcPr>
+            <w:tcW w:w="901" w:type="dxa"/>
+          </w:tcPr>
+          <w:p>
+            <w:pPr>
+              <w:jc w:val="both"/>
+              <w:rPr>
+                <w:color w:val="000000"/>
+              </w:rPr>
+            </w:pPr>
+            <w:r>
+              <w:rPr>
+                <w:color w:val="000000"/>
+              </w:rPr>
+              <w:t>CNN</w:t>
+            </w:r>
+          </w:p>
+        </w:tc>
+      </w:tr>
+      <w:tr>
+        <w:tc>
+          <w:tcPr>
+            <w:tcW w:w="1255" w:type="dxa"/>
+          </w:tcPr>
+          <w:p>
+            <w:pPr>
+              <w:jc w:val="both"/>
+              <w:rPr>
+                <w:color w:val="000000"/>
+              </w:rPr>
+            </w:pPr>
+            <w:r>
+              <w:rPr>
+                <w:color w:val="000000"/>
+              </w:rPr>
+              <w:t>Train Loss</w:t>
+            </w:r>
+          </w:p>
+        </w:tc>
+        <w:tc>
+          <w:tcPr>
+            <w:tcW w:w="1264" w:type="dxa"/>
+          </w:tcPr>
+          <w:p>
+            <w:pPr>
+              <w:jc w:val="both"/>
+              <w:rPr>
+                <w:color w:val="000000"/>
+              </w:rPr>
+            </w:pPr>
+          </w:p>
+        </w:tc>
+        <w:tc>
+          <w:tcPr>
+            <w:tcW w:w="766" w:type="dxa"/>
+          </w:tcPr>
+          <w:p>
+            <w:pPr>
+              <w:jc w:val="both"/>
+              <w:rPr>
+                <w:color w:val="000000"/>
+              </w:rPr>
+            </w:pPr>
+          </w:p>
+        </w:tc>
+        <w:tc>
+          <w:tcPr>
+            <w:tcW w:w="750" w:type="dxa"/>
+          </w:tcPr>
+          <w:p>
+            <w:pPr>
+              <w:jc w:val="both"/>
+              <w:rPr>
+                <w:color w:val="000000"/>
+              </w:rPr>
+            </w:pPr>
+          </w:p>
+        </w:tc>
+        <w:tc>
+          <w:tcPr>
+            <w:tcW w:w="901" w:type="dxa"/>
+          </w:tcPr>
+          <w:p>
+            <w:pPr>
+              <w:jc w:val="both"/>
+              <w:rPr>
+                <w:color w:val="000000"/>
+              </w:rPr>
+            </w:pPr>
+          </w:p>
+        </w:tc>
+      </w:tr>
+      <w:tr>
+        <w:tc>
+          <w:tcPr>
+            <w:tcW w:w="1255" w:type="dxa"/>
+          </w:tcPr>
+          <w:p>
+            <w:pPr>
+              <w:jc w:val="both"/>
+              <w:rPr>
+                <w:color w:val="000000"/>
+              </w:rPr>
+            </w:pPr>
+            <w:r>
+              <w:rPr>
+                <w:color w:val="000000"/>
+              </w:rPr>
+              <w:t>Train Accuracy</w:t>
+            </w:r>
+          </w:p>
+        </w:tc>
+        <w:tc>
+          <w:tcPr>
+            <w:tcW w:w="1264" w:type="dxa"/>
+          </w:tcPr>
+          <w:p>
+            <w:pPr>
+              <w:jc w:val="both"/>
+              <w:rPr>
+                <w:color w:val="000000"/>
+              </w:rPr>
+            </w:pPr>
+          </w:p>
+        </w:tc>
+        <w:tc>
+          <w:tcPr>
+            <w:tcW w:w="766" w:type="dxa"/>
+          </w:tcPr>
+          <w:p>
+            <w:pPr>
+              <w:jc w:val="both"/>
+              <w:rPr>
+                <w:color w:val="000000"/>
+              </w:rPr>
+            </w:pPr>
+          </w:p>
+        </w:tc>
+        <w:tc>
+          <w:tcPr>
+            <w:tcW w:w="750" w:type="dxa"/>
+          </w:tcPr>
+          <w:p>
+            <w:pPr>
+              <w:jc w:val="both"/>
+              <w:rPr>
+                <w:color w:val="000000"/>
+              </w:rPr>
+            </w:pPr>
+          </w:p>
+        </w:tc>
+        <w:tc>
+          <w:tcPr>
+            <w:tcW w:w="901" w:type="dxa"/>
+          </w:tcPr>
+          <w:p>
+            <w:pPr>
+              <w:jc w:val="both"/>
+              <w:rPr>
+                <w:color w:val="000000"/>
+              </w:rPr>
+            </w:pPr>
+          </w:p>
+        </w:tc>
+      </w:tr>
+      <w:tr>
+        <w:tc>
+          <w:tcPr>
+            <w:tcW w:w="1255" w:type="dxa"/>
+          </w:tcPr>
+          <w:p>
+            <w:pPr>
+              <w:jc w:val="both"/>
+              <w:rPr>
+                <w:color w:val="000000"/>
+              </w:rPr>
+            </w:pPr>
+            <w:r>
+              <w:rPr>
+                <w:color w:val="000000"/>
+              </w:rPr>
+              <w:t>Validation Loss</w:t>
+            </w:r>
+          </w:p>
+        </w:tc>
+        <w:tc>
+          <w:tcPr>
+            <w:tcW w:w="1264" w:type="dxa"/>
+          </w:tcPr>
+          <w:p>
+            <w:pPr>
+              <w:jc w:val="both"/>
+              <w:rPr>
+                <w:color w:val="000000"/>
+              </w:rPr>
+            </w:pPr>
+          </w:p>
+        </w:tc>
+        <w:tc>
+          <w:tcPr>
+            <w:tcW w:w="766" w:type="dxa"/>
+          </w:tcPr>
+          <w:p>
+            <w:pPr>
+              <w:jc w:val="both"/>
+              <w:rPr>
+                <w:color w:val="000000"/>
+              </w:rPr>
+            </w:pPr>
+          </w:p>
+        </w:tc>
+        <w:tc>
+          <w:tcPr>
+            <w:tcW w:w="750" w:type="dxa"/>
+          </w:tcPr>
+          <w:p>
+            <w:pPr>
+              <w:jc w:val="both"/>
+              <w:rPr>
+                <w:color w:val="000000"/>
+              </w:rPr>
+            </w:pPr>
+          </w:p>
+        </w:tc>
+        <w:tc>
+          <w:tcPr>
+            <w:tcW w:w="901" w:type="dxa"/>
+          </w:tcPr>
+          <w:p>
+            <w:pPr>
+              <w:jc w:val="both"/>
+              <w:rPr>
+                <w:color w:val="000000"/>
+              </w:rPr>
+            </w:pPr>
+          </w:p>
+        </w:tc>
+      </w:tr>
+      <w:tr>
+        <w:tc>
+          <w:tcPr>
+            <w:tcW w:w="1255" w:type="dxa"/>
+          </w:tcPr>
+          <w:p>
+            <w:pPr>
+              <w:jc w:val="both"/>
+              <w:rPr>
+                <w:color w:val="000000"/>
+              </w:rPr>
+            </w:pPr>
+            <w:r>
+              <w:rPr>
+                <w:color w:val="000000"/>
+              </w:rPr>
+              <w:t>Validation Accuracy</w:t>
+            </w:r>
+          </w:p>
+        </w:tc>
+        <w:tc>
+          <w:tcPr>
+            <w:tcW w:w="1264" w:type="dxa"/>
+          </w:tcPr>
+          <w:p>
+            <w:pPr>
+              <w:jc w:val="both"/>
+              <w:rPr>
+                <w:color w:val="000000"/>
+              </w:rPr>
+            </w:pPr>
+          </w:p>
+        </w:tc>
+        <w:tc>
+          <w:tcPr>
+            <w:tcW w:w="766" w:type="dxa"/>
+          </w:tcPr>
+          <w:p>
+            <w:pPr>
+              <w:jc w:val="both"/>
+              <w:rPr>
+                <w:color w:val="000000"/>
+              </w:rPr>
+            </w:pPr>
+          </w:p>
+        </w:tc>
+        <w:tc>
+          <w:tcPr>
+            <w:tcW w:w="750" w:type="dxa"/>
+          </w:tcPr>
+          <w:p>
+            <w:pPr>
+              <w:jc w:val="both"/>
+              <w:rPr>
+                <w:color w:val="000000"/>
+              </w:rPr>
+            </w:pPr>
+          </w:p>
+        </w:tc>
+        <w:tc>
+          <w:tcPr>
+            <w:tcW w:w="901" w:type="dxa"/>
+          </w:tcPr>
+          <w:p>
+            <w:pPr>
+              <w:jc w:val="both"/>
+              <w:rPr>
+                <w:color w:val="000000"/>
+              </w:rPr>
+            </w:pPr>
+          </w:p>
+        </w:tc>
+      </w:tr>
+      <w:tr>
+        <w:tc>
+          <w:tcPr>
+            <w:tcW w:w="1255" w:type="dxa"/>
+          </w:tcPr>
+          <w:p>
+            <w:pPr>
+              <w:jc w:val="both"/>
+              <w:rPr>
+                <w:color w:val="000000"/>
+              </w:rPr>
+            </w:pPr>
+            <w:r>
+              <w:rPr>
+                <w:color w:val="000000"/>
+              </w:rPr>
+              <w:t>Test Loss</w:t>
+            </w:r>
+          </w:p>
+        </w:tc>
+        <w:tc>
+          <w:tcPr>
+            <w:tcW w:w="1264" w:type="dxa"/>
+          </w:tcPr>
+          <w:p>
+            <w:pPr>
+              <w:jc w:val="both"/>
+              <w:rPr>
+                <w:color w:val="000000"/>
+              </w:rPr>
+            </w:pPr>
+          </w:p>
+        </w:tc>
+        <w:tc>
+          <w:tcPr>
+            <w:tcW w:w="766" w:type="dxa"/>
+          </w:tcPr>
+          <w:p>
+            <w:pPr>
+              <w:jc w:val="both"/>
+              <w:rPr>
+                <w:color w:val="000000"/>
+              </w:rPr>
+            </w:pPr>
+          </w:p>
+        </w:tc>
+        <w:tc>
+          <w:tcPr>
+            <w:tcW w:w="750" w:type="dxa"/>
+          </w:tcPr>
+          <w:p>
+            <w:pPr>
+              <w:jc w:val="both"/>
+              <w:rPr>
+                <w:color w:val="000000"/>
+              </w:rPr>
+            </w:pPr>
+          </w:p>
+        </w:tc>
+        <w:tc>
+          <w:tcPr>
+            <w:tcW w:w="901" w:type="dxa"/>
+          </w:tcPr>
+          <w:p>
+            <w:pPr>
+              <w:jc w:val="both"/>
+              <w:rPr>
+                <w:color w:val="000000"/>
+              </w:rPr>
+            </w:pPr>
+          </w:p>
+        </w:tc>
+      </w:tr>
+      <w:tr>
+        <w:tc>
+          <w:tcPr>
+            <w:tcW w:w="1255" w:type="dxa"/>
+          </w:tcPr>
+          <w:p>
+            <w:pPr>
+              <w:jc w:val="both"/>
+              <w:rPr>
+                <w:color w:val="000000"/>
+              </w:rPr>
+            </w:pPr>
+            <w:r>
+              <w:rPr>
+                <w:color w:val="000000"/>
+              </w:rPr>
+              <w:t>Test Accuracy</w:t>
+            </w:r>
+          </w:p>
+        </w:tc>
+        <w:tc>
+          <w:tcPr>
+            <w:tcW w:w="1264" w:type="dxa"/>
+          </w:tcPr>
+          <w:p>
+            <w:pPr>
+              <w:jc w:val="both"/>
+              <w:rPr>
+                <w:color w:val="000000"/>
+              </w:rPr>
+            </w:pPr>
+          </w:p>
+        </w:tc>
+        <w:tc>
+          <w:tcPr>
+            <w:tcW w:w="766" w:type="dxa"/>
+          </w:tcPr>
+          <w:p>
+            <w:pPr>
+              <w:jc w:val="both"/>
+              <w:rPr>
+                <w:color w:val="000000"/>
+              </w:rPr>
+            </w:pPr>
+          </w:p>
+        </w:tc>
+        <w:tc>
+          <w:tcPr>
+            <w:tcW w:w="750" w:type="dxa"/>
+          </w:tcPr>
+          <w:p>
+            <w:pPr>
+              <w:jc w:val="both"/>
+              <w:rPr>
+                <w:color w:val="000000"/>
+              </w:rPr>
+            </w:pPr>
+          </w:p>
+        </w:tc>
+        <w:tc>
+          <w:tcPr>
+            <w:tcW w:w="901" w:type="dxa"/>
+          </w:tcPr>
+          <w:p>
+            <w:pPr>
+              <w:jc w:val="both"/>
+              <w:rPr>
+                <w:color w:val="000000"/>
+              </w:rPr>
+            </w:pPr>
+          </w:p>
+        </w:tc>
+      </w:tr>
+      <w:tr>
+        <w:tc>
+          <w:tcPr>
+            <w:tcW w:w="1255" w:type="dxa"/>
+          </w:tcPr>
+          <w:p>
+            <w:pPr>
+              <w:jc w:val="both"/>
+              <w:rPr>
+                <w:color w:val="000000"/>
+              </w:rPr>
+            </w:pPr>
+            <w:r>
+              <w:rPr>
+                <w:color w:val="000000"/>
+              </w:rPr>
+              <w:t>Confusion matrix</w:t>
+            </w:r>
+          </w:p>
+        </w:tc>
+        <w:tc>
+          <w:tcPr>
+            <w:tcW w:w="1264" w:type="dxa"/>
+          </w:tcPr>
+          <w:p>
+            <w:pPr>
+              <w:jc w:val="both"/>
+              <w:rPr>
+                <w:color w:val="000000"/>
+              </w:rPr>
+            </w:pPr>
+            <w:r>
+              <w:rPr>
+                <w:color w:val="000000"/>
+              </w:rPr>
+              <w:t>1616 481</w:t>
+            </w:r>
+          </w:p>
+          <w:p>
+            <w:pPr>
+              <w:jc w:val="both"/>
+              <w:rPr>
+                <w:color w:val="000000"/>
+              </w:rPr>
+            </w:pPr>
+            <w:r>
+              <w:rPr>
+                <w:color w:val="000000"/>
+              </w:rPr>
+              <w:t>879 2024</w:t>
+            </w:r>
+          </w:p>
+        </w:tc>
+        <w:tc>
+          <w:tcPr>
+            <w:tcW w:w="766" w:type="dxa"/>
+          </w:tcPr>
+          <w:p>
+            <w:pPr>
+              <w:jc w:val="both"/>
+              <w:rPr>
+                <w:color w:val="000000"/>
+              </w:rPr>
+            </w:pPr>
+          </w:p>
+        </w:tc>
+        <w:tc>
+          <w:tcPr>
+            <w:tcW w:w="750" w:type="dxa"/>
+          </w:tcPr>
+          <w:p>
+            <w:pPr>
+              <w:jc w:val="both"/>
+              <w:rPr>
+                <w:color w:val="000000"/>
+              </w:rPr>
+            </w:pPr>
+          </w:p>
+        </w:tc>
+        <w:tc>
+          <w:tcPr>
+            <w:tcW w:w="901" w:type="dxa"/>
+          </w:tcPr>
+          <w:p>
+            <w:pPr>
+              <w:jc w:val="both"/>
+              <w:rPr>
+                <w:color w:val="000000"/>
+              </w:rPr>
+            </w:pPr>
+          </w:p>
+        </w:tc>
+      </w:tr>
+    </w:tbl>
     <w:p>
       <w:pPr>
         <w:pBdr>
@@ -2198,12 +2762,6 @@
           <w:color w:val="000000"/>
         </w:rPr>
       </w:pPr>
-      <w:r>
-        <w:rPr>
-          <w:color w:val="000000"/>
-        </w:rPr>
-        <w:t>Accuracy and Confusion Matrix:</w:t>
-      </w:r>
     </w:p>
     <w:p>
       <w:pPr>
@@ -2224,7 +2782,179 @@
         <w:rPr>
           <w:color w:val="000000"/>
         </w:rPr>
-        <w:t>Table for four model</w:t>
+        <w:t xml:space="preserve">It seems that LSTM and CNN perform better than ANN and RNN for this dataset, LSTM perform generally better but with more training time and space. </w:t>
+      </w:r>
+    </w:p>
+    <w:p>
+      <w:pPr>
+        <w:pBdr>
+          <w:top w:val="nil"/>
+          <w:left w:val="nil"/>
+          <w:bottom w:val="nil"/>
+          <w:right w:val="nil"/>
+          <w:between w:val="nil"/>
+        </w:pBdr>
+        <w:ind w:firstLine="199"/>
+        <w:jc w:val="both"/>
+        <w:rPr>
+          <w:color w:val="000000"/>
+        </w:rPr>
+      </w:pPr>
+      <w:r>
+        <w:rPr>
+          <w:color w:val="000000"/>
+        </w:rPr>
+        <w:t xml:space="preserve">NewsAPI (200 samples for two different topic): </w:t>
+      </w:r>
+    </w:p>
+    <w:p>
+      <w:pPr>
+        <w:pBdr>
+          <w:top w:val="nil"/>
+          <w:left w:val="nil"/>
+          <w:bottom w:val="nil"/>
+          <w:right w:val="nil"/>
+          <w:between w:val="nil"/>
+        </w:pBdr>
+        <w:ind w:firstLine="199"/>
+        <w:jc w:val="both"/>
+        <w:rPr>
+          <w:color w:val="000000"/>
+        </w:rPr>
+      </w:pPr>
+      <w:r>
+        <w:rPr>
+          <w:color w:val="000000"/>
+        </w:rPr>
+        <w:t xml:space="preserve">Two topics: </w:t>
+      </w:r>
+      <w:r>
+        <w:rPr>
+          <w:color w:val="000000"/>
+        </w:rPr>
+        <w:t>antia</w:t>
+      </w:r>
+      <w:r>
+        <w:rPr>
+          <w:color w:val="000000"/>
+        </w:rPr>
+        <w:t xml:space="preserve">bortion and </w:t>
+      </w:r>
+      <w:r>
+        <w:rPr>
+          <w:color w:val="000000"/>
+        </w:rPr>
+        <w:t>antiabortion</w:t>
+      </w:r>
+    </w:p>
+    <w:p>
+      <w:pPr>
+        <w:pBdr>
+          <w:top w:val="nil"/>
+          <w:left w:val="nil"/>
+          <w:bottom w:val="nil"/>
+          <w:right w:val="nil"/>
+          <w:between w:val="nil"/>
+        </w:pBdr>
+        <w:ind w:firstLine="199"/>
+        <w:jc w:val="both"/>
+        <w:rPr>
+          <w:color w:val="000000"/>
+        </w:rPr>
+      </w:pPr>
+      <w:r>
+        <w:rPr>
+          <w:color w:val="000000"/>
+        </w:rPr>
+        <w:t>Get 100 samples for abortion and 100 samples for election.</w:t>
+      </w:r>
+    </w:p>
+    <w:p>
+      <w:pPr>
+        <w:pBdr>
+          <w:top w:val="nil"/>
+          <w:left w:val="nil"/>
+          <w:bottom w:val="nil"/>
+          <w:right w:val="nil"/>
+          <w:between w:val="nil"/>
+        </w:pBdr>
+        <w:ind w:firstLine="199"/>
+        <w:jc w:val="both"/>
+        <w:rPr>
+          <w:color w:val="000000"/>
+        </w:rPr>
+      </w:pPr>
+      <w:r>
+        <w:rPr>
+          <w:color w:val="000000"/>
+        </w:rPr>
+        <w:t xml:space="preserve"> </w:t>
+      </w:r>
+    </w:p>
+    <w:p>
+      <w:pPr>
+        <w:pBdr>
+          <w:top w:val="nil"/>
+          <w:left w:val="nil"/>
+          <w:bottom w:val="nil"/>
+          <w:right w:val="nil"/>
+          <w:between w:val="nil"/>
+        </w:pBdr>
+        <w:ind w:firstLine="199"/>
+        <w:jc w:val="both"/>
+        <w:rPr>
+          <w:color w:val="000000"/>
+        </w:rPr>
+      </w:pPr>
+      <w:r>
+        <w:rPr>
+          <w:color w:val="000000"/>
+        </w:rPr>
+        <w:t xml:space="preserve"> </w:t>
+      </w:r>
+    </w:p>
+    <w:p>
+      <w:pPr>
+        <w:pBdr>
+          <w:top w:val="nil"/>
+          <w:left w:val="nil"/>
+          <w:bottom w:val="nil"/>
+          <w:right w:val="nil"/>
+          <w:between w:val="nil"/>
+        </w:pBdr>
+        <w:ind w:firstLine="199"/>
+        <w:jc w:val="both"/>
+        <w:rPr>
+          <w:color w:val="000000"/>
+        </w:rPr>
+      </w:pPr>
+      <w:r>
+        <w:rPr>
+          <w:color w:val="000000"/>
+        </w:rPr>
+        <w:t>Top words for abortion: rights, voters, states, midterm</w:t>
+      </w:r>
+    </w:p>
+    <w:p>
+      <w:pPr>
+        <w:pBdr>
+          <w:top w:val="nil"/>
+          <w:left w:val="nil"/>
+          <w:bottom w:val="nil"/>
+          <w:right w:val="nil"/>
+          <w:between w:val="nil"/>
+        </w:pBdr>
+        <w:ind w:firstLine="199"/>
+        <w:jc w:val="both"/>
+        <w:rPr>
+          <w:color w:val="000000"/>
+        </w:rPr>
+      </w:pPr>
+      <w:r>
+        <w:rPr>
+          <w:color w:val="000000"/>
+        </w:rPr>
+        <w:t>Top words for election: polls, state, president, close, results</w:t>
       </w:r>
     </w:p>
     <w:p>
@@ -2297,798 +3027,6 @@
           <w:color w:val="000000"/>
         </w:rPr>
         <w:tab/>
-        <w:t>0.4882</w:t>
-      </w:r>
-      <w:r>
-        <w:rPr>
-          <w:color w:val="000000"/>
-        </w:rPr>
-        <w:tab/>
-        <w:t>0.6342</w:t>
-      </w:r>
-      <w:r>
-        <w:rPr>
-          <w:color w:val="000000"/>
-        </w:rPr>
-        <w:tab/>
-        <w:t>0.3745</w:t>
-      </w:r>
-      <w:r>
-        <w:rPr>
-          <w:color w:val="000000"/>
-        </w:rPr>
-        <w:tab/>
-        <w:t>0.2843</w:t>
-      </w:r>
-    </w:p>
-    <w:p>
-      <w:pPr>
-        <w:pBdr>
-          <w:top w:val="nil"/>
-          <w:left w:val="nil"/>
-          <w:bottom w:val="nil"/>
-          <w:right w:val="nil"/>
-          <w:between w:val="nil"/>
-        </w:pBdr>
-        <w:ind w:firstLine="199"/>
-        <w:jc w:val="both"/>
-        <w:rPr>
-          <w:color w:val="000000"/>
-        </w:rPr>
-      </w:pPr>
-      <w:r>
-        <w:rPr>
-          <w:color w:val="000000"/>
-        </w:rPr>
-        <w:t>Train Accuracy</w:t>
-      </w:r>
-      <w:r>
-        <w:rPr>
-          <w:color w:val="000000"/>
-        </w:rPr>
-        <w:tab/>
-        <w:t>0.7898</w:t>
-      </w:r>
-      <w:r>
-        <w:rPr>
-          <w:color w:val="000000"/>
-        </w:rPr>
-        <w:tab/>
-        <w:t>0.6453</w:t>
-      </w:r>
-      <w:r>
-        <w:rPr>
-          <w:color w:val="000000"/>
-        </w:rPr>
-        <w:tab/>
-        <w:t>0.8386</w:t>
-      </w:r>
-      <w:r>
-        <w:rPr>
-          <w:color w:val="000000"/>
-        </w:rPr>
-        <w:tab/>
-        <w:t>0.8834</w:t>
-      </w:r>
-    </w:p>
-    <w:p>
-      <w:pPr>
-        <w:pBdr>
-          <w:top w:val="nil"/>
-          <w:left w:val="nil"/>
-          <w:bottom w:val="nil"/>
-          <w:right w:val="nil"/>
-          <w:between w:val="nil"/>
-        </w:pBdr>
-        <w:ind w:firstLine="199"/>
-        <w:jc w:val="both"/>
-        <w:rPr>
-          <w:color w:val="000000"/>
-        </w:rPr>
-      </w:pPr>
-      <w:r>
-        <w:rPr>
-          <w:color w:val="000000"/>
-        </w:rPr>
-        <w:t>Validation Loss</w:t>
-      </w:r>
-      <w:r>
-        <w:rPr>
-          <w:color w:val="000000"/>
-        </w:rPr>
-        <w:tab/>
-        <w:t>0.5023</w:t>
-      </w:r>
-      <w:r>
-        <w:rPr>
-          <w:color w:val="000000"/>
-        </w:rPr>
-        <w:tab/>
-        <w:t>0.5803</w:t>
-      </w:r>
-      <w:r>
-        <w:rPr>
-          <w:color w:val="000000"/>
-        </w:rPr>
-        <w:tab/>
-        <w:t>0.4618</w:t>
-      </w:r>
-      <w:r>
-        <w:rPr>
-          <w:color w:val="000000"/>
-        </w:rPr>
-        <w:tab/>
-        <w:t>0.5695</w:t>
-      </w:r>
-    </w:p>
-    <w:p>
-      <w:pPr>
-        <w:pBdr>
-          <w:top w:val="nil"/>
-          <w:left w:val="nil"/>
-          <w:bottom w:val="nil"/>
-          <w:right w:val="nil"/>
-          <w:between w:val="nil"/>
-        </w:pBdr>
-        <w:ind w:firstLine="199"/>
-        <w:jc w:val="both"/>
-        <w:rPr>
-          <w:color w:val="000000"/>
-        </w:rPr>
-      </w:pPr>
-      <w:r>
-        <w:rPr>
-          <w:color w:val="000000"/>
-        </w:rPr>
-        <w:t>Validation Accuracy</w:t>
-      </w:r>
-      <w:r>
-        <w:rPr>
-          <w:color w:val="000000"/>
-        </w:rPr>
-        <w:tab/>
-        <w:t>0.7682</w:t>
-      </w:r>
-      <w:r>
-        <w:rPr>
-          <w:color w:val="000000"/>
-        </w:rPr>
-        <w:tab/>
-        <w:t>0.7280</w:t>
-      </w:r>
-      <w:r>
-        <w:rPr>
-          <w:color w:val="000000"/>
-        </w:rPr>
-        <w:tab/>
-        <w:t>0.7892</w:t>
-      </w:r>
-      <w:r>
-        <w:rPr>
-          <w:color w:val="000000"/>
-        </w:rPr>
-        <w:tab/>
-        <w:t>0.7766</w:t>
-      </w:r>
-    </w:p>
-    <w:p>
-      <w:pPr>
-        <w:pBdr>
-          <w:top w:val="nil"/>
-          <w:left w:val="nil"/>
-          <w:bottom w:val="nil"/>
-          <w:right w:val="nil"/>
-          <w:between w:val="nil"/>
-        </w:pBdr>
-        <w:ind w:firstLine="199"/>
-        <w:jc w:val="both"/>
-        <w:rPr>
-          <w:color w:val="000000"/>
-        </w:rPr>
-      </w:pPr>
-      <w:r>
-        <w:rPr>
-          <w:color w:val="000000"/>
-        </w:rPr>
-        <w:t>Test Loss</w:t>
-      </w:r>
-      <w:r>
-        <w:rPr>
-          <w:color w:val="000000"/>
-        </w:rPr>
-        <w:tab/>
-        <w:t>0.5023</w:t>
-      </w:r>
-      <w:r>
-        <w:rPr>
-          <w:color w:val="000000"/>
-        </w:rPr>
-        <w:tab/>
-        <w:t>0.5803</w:t>
-      </w:r>
-      <w:r>
-        <w:rPr>
-          <w:color w:val="000000"/>
-        </w:rPr>
-        <w:tab/>
-        <w:t>0.4618</w:t>
-      </w:r>
-      <w:r>
-        <w:rPr>
-          <w:color w:val="000000"/>
-        </w:rPr>
-        <w:tab/>
-        <w:t>0.5695</w:t>
-      </w:r>
-    </w:p>
-    <w:p>
-      <w:pPr>
-        <w:pBdr>
-          <w:top w:val="nil"/>
-          <w:left w:val="nil"/>
-          <w:bottom w:val="nil"/>
-          <w:right w:val="nil"/>
-          <w:between w:val="nil"/>
-        </w:pBdr>
-        <w:ind w:firstLine="199"/>
-        <w:jc w:val="both"/>
-        <w:rPr>
-          <w:color w:val="000000"/>
-        </w:rPr>
-      </w:pPr>
-      <w:r>
-        <w:rPr>
-          <w:color w:val="000000"/>
-        </w:rPr>
-        <w:t>Test Accuracy</w:t>
-      </w:r>
-      <w:r>
-        <w:rPr>
-          <w:color w:val="000000"/>
-        </w:rPr>
-        <w:tab/>
-        <w:t>0.7682</w:t>
-      </w:r>
-      <w:r>
-        <w:rPr>
-          <w:color w:val="000000"/>
-        </w:rPr>
-        <w:tab/>
-        <w:t>0.7279</w:t>
-      </w:r>
-      <w:r>
-        <w:rPr>
-          <w:color w:val="000000"/>
-        </w:rPr>
-        <w:tab/>
-        <w:t>0.7892</w:t>
-      </w:r>
-      <w:r>
-        <w:rPr>
-          <w:color w:val="000000"/>
-        </w:rPr>
-        <w:tab/>
-        <w:t>0.7766</w:t>
-      </w:r>
-    </w:p>
-    <w:p>
-      <w:pPr>
-        <w:pBdr>
-          <w:top w:val="nil"/>
-          <w:left w:val="nil"/>
-          <w:bottom w:val="nil"/>
-          <w:right w:val="nil"/>
-          <w:between w:val="nil"/>
-        </w:pBdr>
-        <w:ind w:firstLine="199"/>
-        <w:jc w:val="both"/>
-        <w:rPr>
-          <w:color w:val="000000"/>
-        </w:rPr>
-      </w:pPr>
-      <w:r>
-        <w:rPr>
-          <w:color w:val="000000"/>
-        </w:rPr>
-        <w:t>CM for ANN:</w:t>
-      </w:r>
-    </w:p>
-    <w:p>
-      <w:pPr>
-        <w:pBdr>
-          <w:top w:val="nil"/>
-          <w:left w:val="nil"/>
-          <w:bottom w:val="nil"/>
-          <w:right w:val="nil"/>
-          <w:between w:val="nil"/>
-        </w:pBdr>
-        <w:ind w:firstLine="199"/>
-        <w:jc w:val="both"/>
-        <w:rPr>
-          <w:color w:val="000000"/>
-        </w:rPr>
-      </w:pPr>
-      <w:r>
-        <w:rPr>
-          <w:color w:val="000000"/>
-        </w:rPr>
-        <w:t>[[2163  827]</w:t>
-      </w:r>
-    </w:p>
-    <w:p>
-      <w:pPr>
-        <w:pBdr>
-          <w:top w:val="nil"/>
-          <w:left w:val="nil"/>
-          <w:bottom w:val="nil"/>
-          <w:right w:val="nil"/>
-          <w:between w:val="nil"/>
-        </w:pBdr>
-        <w:ind w:firstLine="199"/>
-        <w:jc w:val="both"/>
-        <w:rPr>
-          <w:color w:val="000000"/>
-        </w:rPr>
-      </w:pPr>
-      <w:r>
-        <w:rPr>
-          <w:color w:val="000000"/>
-        </w:rPr>
-        <w:t xml:space="preserve"> [ 332 1678]] </w:t>
-      </w:r>
-    </w:p>
-    <w:p>
-      <w:pPr>
-        <w:pBdr>
-          <w:top w:val="nil"/>
-          <w:left w:val="nil"/>
-          <w:bottom w:val="nil"/>
-          <w:right w:val="nil"/>
-          <w:between w:val="nil"/>
-        </w:pBdr>
-        <w:ind w:firstLine="199"/>
-        <w:jc w:val="both"/>
-        <w:rPr>
-          <w:color w:val="000000"/>
-        </w:rPr>
-      </w:pPr>
-      <w:r>
-        <w:rPr>
-          <w:color w:val="000000"/>
-        </w:rPr>
-        <w:t>CM for RNN:</w:t>
-      </w:r>
-    </w:p>
-    <w:p>
-      <w:pPr>
-        <w:pBdr>
-          <w:top w:val="nil"/>
-          <w:left w:val="nil"/>
-          <w:bottom w:val="nil"/>
-          <w:right w:val="nil"/>
-          <w:between w:val="nil"/>
-        </w:pBdr>
-        <w:ind w:firstLine="199"/>
-        <w:jc w:val="both"/>
-        <w:rPr>
-          <w:color w:val="000000"/>
-        </w:rPr>
-      </w:pPr>
-      <w:r>
-        <w:rPr>
-          <w:color w:val="000000"/>
-        </w:rPr>
-        <w:t>[[1616  481]</w:t>
-      </w:r>
-    </w:p>
-    <w:p>
-      <w:pPr>
-        <w:pBdr>
-          <w:top w:val="nil"/>
-          <w:left w:val="nil"/>
-          <w:bottom w:val="nil"/>
-          <w:right w:val="nil"/>
-          <w:between w:val="nil"/>
-        </w:pBdr>
-        <w:ind w:firstLine="199"/>
-        <w:jc w:val="both"/>
-        <w:rPr>
-          <w:color w:val="000000"/>
-        </w:rPr>
-      </w:pPr>
-      <w:r>
-        <w:rPr>
-          <w:color w:val="000000"/>
-        </w:rPr>
-        <w:t xml:space="preserve"> [ 879 2024]]</w:t>
-      </w:r>
-    </w:p>
-    <w:p>
-      <w:pPr>
-        <w:pBdr>
-          <w:top w:val="nil"/>
-          <w:left w:val="nil"/>
-          <w:bottom w:val="nil"/>
-          <w:right w:val="nil"/>
-          <w:between w:val="nil"/>
-        </w:pBdr>
-        <w:ind w:firstLine="199"/>
-        <w:jc w:val="both"/>
-        <w:rPr>
-          <w:color w:val="000000"/>
-        </w:rPr>
-      </w:pPr>
-      <w:r>
-        <w:rPr>
-          <w:color w:val="000000"/>
-        </w:rPr>
-        <w:t>CM for LSTM:</w:t>
-      </w:r>
-    </w:p>
-    <w:p>
-      <w:pPr>
-        <w:pBdr>
-          <w:top w:val="nil"/>
-          <w:left w:val="nil"/>
-          <w:bottom w:val="nil"/>
-          <w:right w:val="nil"/>
-          <w:between w:val="nil"/>
-        </w:pBdr>
-        <w:ind w:firstLine="199"/>
-        <w:jc w:val="both"/>
-        <w:rPr>
-          <w:color w:val="000000"/>
-        </w:rPr>
-      </w:pPr>
-      <w:r>
-        <w:rPr>
-          <w:color w:val="000000"/>
-        </w:rPr>
-        <w:t>[[1920  479]</w:t>
-      </w:r>
-    </w:p>
-    <w:p>
-      <w:pPr>
-        <w:pBdr>
-          <w:top w:val="nil"/>
-          <w:left w:val="nil"/>
-          <w:bottom w:val="nil"/>
-          <w:right w:val="nil"/>
-          <w:between w:val="nil"/>
-        </w:pBdr>
-        <w:ind w:firstLine="199"/>
-        <w:jc w:val="both"/>
-        <w:rPr>
-          <w:color w:val="000000"/>
-        </w:rPr>
-      </w:pPr>
-      <w:r>
-        <w:rPr>
-          <w:color w:val="000000"/>
-        </w:rPr>
-        <w:t xml:space="preserve"> [ 575 2026]]</w:t>
-      </w:r>
-    </w:p>
-    <w:p>
-      <w:pPr>
-        <w:pBdr>
-          <w:top w:val="nil"/>
-          <w:left w:val="nil"/>
-          <w:bottom w:val="nil"/>
-          <w:right w:val="nil"/>
-          <w:between w:val="nil"/>
-        </w:pBdr>
-        <w:ind w:firstLine="199"/>
-        <w:jc w:val="both"/>
-        <w:rPr>
-          <w:color w:val="000000"/>
-        </w:rPr>
-      </w:pPr>
-      <w:r>
-        <w:rPr>
-          <w:color w:val="000000"/>
-        </w:rPr>
-        <w:t>CM for CNN:</w:t>
-      </w:r>
-    </w:p>
-    <w:p>
-      <w:pPr>
-        <w:pBdr>
-          <w:top w:val="nil"/>
-          <w:left w:val="nil"/>
-          <w:bottom w:val="nil"/>
-          <w:right w:val="nil"/>
-          <w:between w:val="nil"/>
-        </w:pBdr>
-        <w:ind w:firstLine="199"/>
-        <w:jc w:val="both"/>
-        <w:rPr>
-          <w:color w:val="000000"/>
-        </w:rPr>
-      </w:pPr>
-      <w:r>
-        <w:rPr>
-          <w:color w:val="000000"/>
-        </w:rPr>
-        <w:t>[[2121  743]</w:t>
-      </w:r>
-    </w:p>
-    <w:p>
-      <w:pPr>
-        <w:pBdr>
-          <w:top w:val="nil"/>
-          <w:left w:val="nil"/>
-          <w:bottom w:val="nil"/>
-          <w:right w:val="nil"/>
-          <w:between w:val="nil"/>
-        </w:pBdr>
-        <w:ind w:firstLine="199"/>
-        <w:jc w:val="both"/>
-        <w:rPr>
-          <w:color w:val="000000"/>
-        </w:rPr>
-      </w:pPr>
-      <w:r>
-        <w:rPr>
-          <w:color w:val="000000"/>
-        </w:rPr>
-        <w:t xml:space="preserve"> [ 374 1762]]</w:t>
-      </w:r>
-    </w:p>
-    <w:p>
-      <w:pPr>
-        <w:pBdr>
-          <w:top w:val="nil"/>
-          <w:left w:val="nil"/>
-          <w:bottom w:val="nil"/>
-          <w:right w:val="nil"/>
-          <w:between w:val="nil"/>
-        </w:pBdr>
-        <w:ind w:firstLine="199"/>
-        <w:jc w:val="both"/>
-        <w:rPr>
-          <w:color w:val="000000"/>
-        </w:rPr>
-      </w:pPr>
-      <w:r>
-        <w:rPr>
-          <w:color w:val="000000"/>
-        </w:rPr>
-        <w:t xml:space="preserve">It seems that LSTM and CNN perform better than ANN and RNN for this dataset, LSTM perform generally better but with more training time and space. </w:t>
-      </w:r>
-    </w:p>
-    <w:p>
-      <w:pPr>
-        <w:pBdr>
-          <w:top w:val="nil"/>
-          <w:left w:val="nil"/>
-          <w:bottom w:val="nil"/>
-          <w:right w:val="nil"/>
-          <w:between w:val="nil"/>
-        </w:pBdr>
-        <w:ind w:firstLine="199"/>
-        <w:jc w:val="both"/>
-        <w:rPr>
-          <w:color w:val="000000"/>
-        </w:rPr>
-      </w:pPr>
-      <w:proofErr w:type="spellStart"/>
-      <w:r>
-        <w:rPr>
-          <w:color w:val="000000"/>
-        </w:rPr>
-        <w:t>NewsAPI</w:t>
-      </w:r>
-      <w:proofErr w:type="spellEnd"/>
-      <w:r>
-        <w:rPr>
-          <w:color w:val="000000"/>
-        </w:rPr>
-        <w:t xml:space="preserve"> (200 samples for two different topic): </w:t>
-      </w:r>
-    </w:p>
-    <w:p>
-      <w:pPr>
-        <w:pBdr>
-          <w:top w:val="nil"/>
-          <w:left w:val="nil"/>
-          <w:bottom w:val="nil"/>
-          <w:right w:val="nil"/>
-          <w:between w:val="nil"/>
-        </w:pBdr>
-        <w:ind w:firstLine="199"/>
-        <w:jc w:val="both"/>
-        <w:rPr>
-          <w:color w:val="000000"/>
-        </w:rPr>
-      </w:pPr>
-      <w:r>
-        <w:rPr>
-          <w:color w:val="000000"/>
-        </w:rPr>
-        <w:t>Two topics: Abortion and Election</w:t>
-      </w:r>
-    </w:p>
-    <w:p>
-      <w:pPr>
-        <w:pBdr>
-          <w:top w:val="nil"/>
-          <w:left w:val="nil"/>
-          <w:bottom w:val="nil"/>
-          <w:right w:val="nil"/>
-          <w:between w:val="nil"/>
-        </w:pBdr>
-        <w:ind w:firstLine="199"/>
-        <w:jc w:val="both"/>
-        <w:rPr>
-          <w:color w:val="000000"/>
-        </w:rPr>
-      </w:pPr>
-      <w:r>
-        <w:rPr>
-          <w:color w:val="000000"/>
-        </w:rPr>
-        <w:t>Get 100 samples for abortion and 100 samples for election.</w:t>
-      </w:r>
-    </w:p>
-    <w:p>
-      <w:pPr>
-        <w:pBdr>
-          <w:top w:val="nil"/>
-          <w:left w:val="nil"/>
-          <w:bottom w:val="nil"/>
-          <w:right w:val="nil"/>
-          <w:between w:val="nil"/>
-        </w:pBdr>
-        <w:ind w:firstLine="199"/>
-        <w:jc w:val="both"/>
-        <w:rPr>
-          <w:color w:val="000000"/>
-        </w:rPr>
-      </w:pPr>
-      <w:r>
-        <w:rPr>
-          <w:color w:val="000000"/>
-        </w:rPr>
-        <w:t xml:space="preserve"> </w:t>
-      </w:r>
-    </w:p>
-    <w:p>
-      <w:pPr>
-        <w:pBdr>
-          <w:top w:val="nil"/>
-          <w:left w:val="nil"/>
-          <w:bottom w:val="nil"/>
-          <w:right w:val="nil"/>
-          <w:between w:val="nil"/>
-        </w:pBdr>
-        <w:ind w:firstLine="199"/>
-        <w:jc w:val="both"/>
-        <w:rPr>
-          <w:color w:val="000000"/>
-        </w:rPr>
-      </w:pPr>
-      <w:r>
-        <w:rPr>
-          <w:color w:val="000000"/>
-        </w:rPr>
-        <w:t xml:space="preserve"> </w:t>
-      </w:r>
-    </w:p>
-    <w:p>
-      <w:pPr>
-        <w:pBdr>
-          <w:top w:val="nil"/>
-          <w:left w:val="nil"/>
-          <w:bottom w:val="nil"/>
-          <w:right w:val="nil"/>
-          <w:between w:val="nil"/>
-        </w:pBdr>
-        <w:ind w:firstLine="199"/>
-        <w:jc w:val="both"/>
-        <w:rPr>
-          <w:color w:val="000000"/>
-        </w:rPr>
-      </w:pPr>
-      <w:r>
-        <w:rPr>
-          <w:color w:val="000000"/>
-        </w:rPr>
-        <w:t>Top words for abortion: rights, voters, states, midterm</w:t>
-      </w:r>
-    </w:p>
-    <w:p>
-      <w:pPr>
-        <w:pBdr>
-          <w:top w:val="nil"/>
-          <w:left w:val="nil"/>
-          <w:bottom w:val="nil"/>
-          <w:right w:val="nil"/>
-          <w:between w:val="nil"/>
-        </w:pBdr>
-        <w:ind w:firstLine="199"/>
-        <w:jc w:val="both"/>
-        <w:rPr>
-          <w:color w:val="000000"/>
-        </w:rPr>
-      </w:pPr>
-      <w:r>
-        <w:rPr>
-          <w:color w:val="000000"/>
-        </w:rPr>
-        <w:t>Top words for election: polls, state, president, close, results</w:t>
-      </w:r>
-    </w:p>
-    <w:p>
-      <w:pPr>
-        <w:pBdr>
-          <w:top w:val="nil"/>
-          <w:left w:val="nil"/>
-          <w:bottom w:val="nil"/>
-          <w:right w:val="nil"/>
-          <w:between w:val="nil"/>
-        </w:pBdr>
-        <w:ind w:firstLine="199"/>
-        <w:jc w:val="both"/>
-        <w:rPr>
-          <w:color w:val="000000"/>
-        </w:rPr>
-      </w:pPr>
-      <w:r>
-        <w:rPr>
-          <w:color w:val="000000"/>
-        </w:rPr>
-        <w:tab/>
-        <w:t>ANN</w:t>
-      </w:r>
-      <w:r>
-        <w:rPr>
-          <w:color w:val="000000"/>
-        </w:rPr>
-        <w:tab/>
-        <w:t>RNN</w:t>
-      </w:r>
-      <w:r>
-        <w:rPr>
-          <w:color w:val="000000"/>
-        </w:rPr>
-        <w:tab/>
-        <w:t>LSTM</w:t>
-      </w:r>
-      <w:r>
-        <w:rPr>
-          <w:color w:val="000000"/>
-        </w:rPr>
-        <w:tab/>
-        <w:t>CNN</w:t>
-      </w:r>
-    </w:p>
-    <w:p>
-      <w:pPr>
-        <w:pBdr>
-          <w:top w:val="nil"/>
-          <w:left w:val="nil"/>
-          <w:bottom w:val="nil"/>
-          <w:right w:val="nil"/>
-          <w:between w:val="nil"/>
-        </w:pBdr>
-        <w:ind w:firstLine="199"/>
-        <w:jc w:val="both"/>
-        <w:rPr>
-          <w:color w:val="000000"/>
-        </w:rPr>
-      </w:pPr>
-      <w:r>
-        <w:rPr>
-          <w:color w:val="000000"/>
-        </w:rPr>
-        <w:t>Train Loss</w:t>
-      </w:r>
-      <w:r>
-        <w:rPr>
-          <w:color w:val="000000"/>
-        </w:rPr>
-        <w:tab/>
         <w:t>0.7347</w:t>
       </w:r>
       <w:r>
@@ -3182,16 +3120,8 @@
         <w:rPr>
           <w:color w:val="000000"/>
         </w:rPr>
-        <w:t xml:space="preserve">RNN perform better for the dataset gather from </w:t>
-      </w:r>
-      <w:proofErr w:type="spellStart"/>
-      <w:r>
-        <w:rPr>
-          <w:color w:val="000000"/>
-        </w:rPr>
-        <w:t>NewsAPI</w:t>
-      </w:r>
-      <w:proofErr w:type="spellEnd"/>
+        <w:t>RNN perform better for the dataset gather from NewsAPI</w:t>
+      </w:r>
     </w:p>
     <w:p>
       <w:pPr>
@@ -3485,61 +3415,11 @@
         </w:rPr>
         <w:t xml:space="preserve">The network intended to predict the tweets is supporting pro-life or pro-choice, the input vector is </w:t>
       </w:r>
-      <w:proofErr w:type="spellStart"/>
-      <w:r>
-        <w:rPr>
-          <w:color w:val="000000"/>
-        </w:rPr>
-        <w:t>retweet_count</w:t>
-      </w:r>
-      <w:proofErr w:type="spellEnd"/>
-      <w:r>
-        <w:rPr>
-          <w:color w:val="000000"/>
-        </w:rPr>
-        <w:t xml:space="preserve">, </w:t>
-      </w:r>
-      <w:proofErr w:type="spellStart"/>
-      <w:r>
-        <w:rPr>
-          <w:color w:val="000000"/>
-        </w:rPr>
-        <w:t>like_count</w:t>
-      </w:r>
-      <w:proofErr w:type="spellEnd"/>
-      <w:r>
-        <w:rPr>
-          <w:color w:val="000000"/>
-        </w:rPr>
-        <w:t xml:space="preserve">, </w:t>
-      </w:r>
-      <w:proofErr w:type="spellStart"/>
-      <w:r>
-        <w:rPr>
-          <w:color w:val="000000"/>
-        </w:rPr>
-        <w:t>words_count</w:t>
-      </w:r>
-      <w:proofErr w:type="spellEnd"/>
-      <w:r>
-        <w:rPr>
-          <w:color w:val="000000"/>
-        </w:rPr>
-        <w:t xml:space="preserve">, </w:t>
-      </w:r>
-      <w:proofErr w:type="spellStart"/>
-      <w:r>
-        <w:rPr>
-          <w:color w:val="000000"/>
-        </w:rPr>
-        <w:t>sentence_length</w:t>
-      </w:r>
-      <w:proofErr w:type="spellEnd"/>
-      <w:r>
-        <w:rPr>
-          <w:color w:val="000000"/>
-        </w:rPr>
-        <w:t xml:space="preserve">, and hour. </w:t>
+      <w:r>
+        <w:rPr>
+          <w:color w:val="000000"/>
+        </w:rPr>
+        <w:t xml:space="preserve">retweet_count, like_count, words_count, sentence_length, and hour. </w:t>
       </w:r>
     </w:p>
     <w:p>
@@ -3561,11 +3441,7 @@
         <w:tab/>
       </w:r>
       <w:r>
-        <w:t xml:space="preserve">All projects must be submitted with a 5 paragraph CONCLUSIONS that clearly describes how the exploration, prediction(s), modeling, and/or other project methods support, clarify, or assist with the topic, Conclusions are 100% non-technical and should contain images that help the reader to understand the "take-home" and key messages, discoveries, </w:t>
-      </w:r>
-      <w:r>
-        <w:lastRenderedPageBreak/>
-        <w:t xml:space="preserve">and/or predictions. Each project will have a different conclusion based on the topic and goals. </w:t>
+        <w:t xml:space="preserve">All projects must be submitted with a 5 paragraph CONCLUSIONS that clearly describes how the exploration, prediction(s), modeling, and/or other project methods support, clarify, or assist with the topic, Conclusions are 100% non-technical and should contain images that help the reader to understand the "take-home" and key messages, discoveries, and/or predictions. Each project will have a different conclusion based on the topic and goals. </w:t>
       </w:r>
     </w:p>
     <w:p>
@@ -3692,46 +3568,24 @@
         </w:rPr>
         <w:t xml:space="preserve">[2] </w:t>
       </w:r>
-      <w:proofErr w:type="spellStart"/>
       <w:r>
         <w:rPr>
           <w:color w:val="000000"/>
           <w:sz w:val="16"/>
           <w:szCs w:val="16"/>
         </w:rPr>
-        <w:t>saxena</w:t>
-      </w:r>
-      <w:proofErr w:type="spellEnd"/>
-      <w:r>
-        <w:rPr>
+        <w:t>saxena. (2021, February 6). </w:t>
+      </w:r>
+      <w:r>
+        <w:rPr>
+          <w:i/>
+          <w:iCs/>
           <w:color w:val="000000"/>
           <w:sz w:val="16"/>
           <w:szCs w:val="16"/>
         </w:rPr>
-        <w:t>. (2021, February 6). </w:t>
-      </w:r>
-      <w:r>
-        <w:rPr>
-          <w:i/>
-          <w:iCs/>
-          <w:color w:val="000000"/>
-          <w:sz w:val="16"/>
-          <w:szCs w:val="16"/>
-        </w:rPr>
-        <w:t xml:space="preserve">Understanding Embedding Layer in </w:t>
-      </w:r>
-      <w:proofErr w:type="spellStart"/>
-      <w:r>
-        <w:rPr>
-          <w:i/>
-          <w:iCs/>
-          <w:color w:val="000000"/>
-          <w:sz w:val="16"/>
-          <w:szCs w:val="16"/>
-        </w:rPr>
-        <w:t>Keras</w:t>
-      </w:r>
-      <w:proofErr w:type="spellEnd"/>
+        <w:t>Understanding Embedding Layer in Keras</w:t>
+      </w:r>
       <w:r>
         <w:rPr>
           <w:color w:val="000000"/>
@@ -3790,6 +3644,7 @@
           <w:sz w:val="16"/>
           <w:szCs w:val="16"/>
         </w:rPr>
+        <w:lastRenderedPageBreak/>
         <w:t xml:space="preserve">[3] </w:t>
       </w:r>
       <w:r>
@@ -3798,25 +3653,7 @@
           <w:sz w:val="16"/>
           <w:szCs w:val="16"/>
         </w:rPr>
-        <w:t xml:space="preserve">https://www.facebook.com/jason.brownlee.39. (2017, October 3). How to Use Word Embedding Layers for Deep Learning with </w:t>
-      </w:r>
-      <w:proofErr w:type="spellStart"/>
-      <w:r>
-        <w:rPr>
-          <w:color w:val="000000"/>
-          <w:sz w:val="16"/>
-          <w:szCs w:val="16"/>
-        </w:rPr>
-        <w:t>Keras</w:t>
-      </w:r>
-      <w:proofErr w:type="spellEnd"/>
-      <w:r>
-        <w:rPr>
-          <w:color w:val="000000"/>
-          <w:sz w:val="16"/>
-          <w:szCs w:val="16"/>
-        </w:rPr>
-        <w:t xml:space="preserve">. Machine Learning Mastery. </w:t>
+        <w:t xml:space="preserve">https://www.facebook.com/jason.brownlee.39. (2017, October 3). How to Use Word Embedding Layers for Deep Learning with Keras. Machine Learning Mastery. </w:t>
       </w:r>
       <w:hyperlink r:id="rId19" w:history="1">
         <w:r>
@@ -3870,23 +3707,13 @@
         </w:rPr>
         <w:t xml:space="preserve">[4] </w:t>
       </w:r>
-      <w:proofErr w:type="spellStart"/>
       <w:r>
         <w:rPr>
           <w:color w:val="000000"/>
           <w:sz w:val="16"/>
           <w:szCs w:val="16"/>
         </w:rPr>
-        <w:t>tf.keras.Input</w:t>
-      </w:r>
-      <w:proofErr w:type="spellEnd"/>
-      <w:r>
-        <w:rPr>
-          <w:color w:val="000000"/>
-          <w:sz w:val="16"/>
-          <w:szCs w:val="16"/>
-        </w:rPr>
-        <w:t xml:space="preserve"> | TensorFlow Core v2.8.0. (n.d.). TensorFlow. </w:t>
+        <w:t xml:space="preserve">tf.keras.Input | TensorFlow Core v2.8.0. (n.d.). TensorFlow. </w:t>
       </w:r>
       <w:hyperlink r:id="rId20" w:history="1">
         <w:r>
@@ -3948,23 +3775,13 @@
         </w:rPr>
         <w:t xml:space="preserve">[5]   </w:t>
       </w:r>
-      <w:proofErr w:type="spellStart"/>
       <w:r>
         <w:rPr>
           <w:color w:val="000000"/>
           <w:sz w:val="16"/>
           <w:szCs w:val="16"/>
         </w:rPr>
-        <w:t>tf.keras.layers.Embedding</w:t>
-      </w:r>
-      <w:proofErr w:type="spellEnd"/>
-      <w:r>
-        <w:rPr>
-          <w:color w:val="000000"/>
-          <w:sz w:val="16"/>
-          <w:szCs w:val="16"/>
-        </w:rPr>
-        <w:t xml:space="preserve"> | TensorFlow Core v2.9.1. (n.d.). TensorFlow.</w:t>
+        <w:t>tf.keras.layers.Embedding | TensorFlow Core v2.9.1. (n.d.). TensorFlow.</w:t>
       </w:r>
       <w:r>
         <w:rPr>
@@ -4026,23 +3843,13 @@
         </w:rPr>
         <w:t xml:space="preserve">[6] </w:t>
       </w:r>
-      <w:proofErr w:type="spellStart"/>
       <w:r>
         <w:rPr>
           <w:color w:val="000000"/>
           <w:sz w:val="16"/>
           <w:szCs w:val="16"/>
         </w:rPr>
-        <w:t>tf.keras.layers.Bidirectional</w:t>
-      </w:r>
-      <w:proofErr w:type="spellEnd"/>
-      <w:r>
-        <w:rPr>
-          <w:color w:val="000000"/>
-          <w:sz w:val="16"/>
-          <w:szCs w:val="16"/>
-        </w:rPr>
-        <w:t xml:space="preserve"> | TensorFlow Core v2.3.0. (n.d.). TensorFlow. </w:t>
+        <w:t xml:space="preserve">tf.keras.layers.Bidirectional | TensorFlow Core v2.3.0. (n.d.). TensorFlow. </w:t>
       </w:r>
       <w:hyperlink r:id="rId22" w:history="1">
         <w:r>
@@ -4194,25 +4001,7 @@
           <w:sz w:val="16"/>
           <w:szCs w:val="16"/>
         </w:rPr>
-        <w:t>Team, K. (n.d.). </w:t>
-      </w:r>
-      <w:proofErr w:type="spellStart"/>
-      <w:r>
-        <w:rPr>
-          <w:color w:val="000000"/>
-          <w:sz w:val="16"/>
-          <w:szCs w:val="16"/>
-        </w:rPr>
-        <w:t>Keras</w:t>
-      </w:r>
-      <w:proofErr w:type="spellEnd"/>
-      <w:r>
-        <w:rPr>
-          <w:color w:val="000000"/>
-          <w:sz w:val="16"/>
-          <w:szCs w:val="16"/>
-        </w:rPr>
-        <w:t xml:space="preserve"> documentation: Embedding layer. Keras.io. </w:t>
+        <w:t xml:space="preserve">Team, K. (n.d.). Keras documentation: Embedding layer. Keras.io. </w:t>
       </w:r>
       <w:hyperlink r:id="rId24" w:history="1">
         <w:r>
@@ -6331,6 +6120,22 @@
       <w:szCs w:val="24"/>
     </w:rPr>
   </w:style>
+  <w:style w:type="table" w:styleId="TableGrid">
+    <w:name w:val="Table Grid"/>
+    <w:basedOn w:val="TableNormal"/>
+    <w:uiPriority w:val="39"/>
+    <w:rsid w:val="00061E8C"/>
+    <w:tblPr>
+      <w:tblBorders>
+        <w:top w:val="single" w:sz="4" w:space="0" w:color="auto"/>
+        <w:left w:val="single" w:sz="4" w:space="0" w:color="auto"/>
+        <w:bottom w:val="single" w:sz="4" w:space="0" w:color="auto"/>
+        <w:right w:val="single" w:sz="4" w:space="0" w:color="auto"/>
+        <w:insideH w:val="single" w:sz="4" w:space="0" w:color="auto"/>
+        <w:insideV w:val="single" w:sz="4" w:space="0" w:color="auto"/>
+      </w:tblBorders>
+    </w:tblPr>
+  </w:style>
 </w:styles>
 </file>
 

</xml_diff>